<commit_message>
Create Ata da Reunião PDF
</commit_message>
<xml_diff>
--- a/atas/ADS - Ata de Reunião.docx
+++ b/atas/ADS - Ata de Reunião.docx
@@ -89,23 +89,7 @@
                 <w:sz w:val="22"/>
                 <w:szCs w:val="22"/>
               </w:rPr>
-              <w:t>Data:3</w:t>
-            </w:r>
-            <w:r>
-              <w:rPr>
-                <w:rFonts w:eastAsia="Calibri" w:ascii="Calibri" w:hAnsi="Calibri"/>
-                <w:sz w:val="22"/>
-                <w:szCs w:val="22"/>
-              </w:rPr>
-              <w:t>1</w:t>
-            </w:r>
-            <w:r>
-              <w:rPr>
-                <w:rFonts w:eastAsia="Calibri" w:ascii="Calibri" w:hAnsi="Calibri"/>
-                <w:sz w:val="22"/>
-                <w:szCs w:val="22"/>
-              </w:rPr>
-              <w:t>/08/2025</w:t>
+              <w:t>Data:31/08/2025</w:t>
             </w:r>
           </w:p>
         </w:tc>
@@ -139,15 +123,7 @@
                 <w:sz w:val="22"/>
                 <w:szCs w:val="22"/>
               </w:rPr>
-              <w:t xml:space="preserve">Hora: </w:t>
-            </w:r>
-            <w:r>
-              <w:rPr>
-                <w:rFonts w:eastAsia="Calibri" w:ascii="Calibri" w:hAnsi="Calibri"/>
-                <w:sz w:val="22"/>
-                <w:szCs w:val="22"/>
-              </w:rPr>
-              <w:t>20:30</w:t>
+              <w:t>Hora: 20:30</w:t>
             </w:r>
           </w:p>
         </w:tc>
@@ -570,6 +546,7 @@
                 <w:sz w:val="20"/>
                 <w:szCs w:val="20"/>
               </w:rPr>
+              <w:t>gustavofbraga@gmail.com</w:t>
             </w:r>
           </w:p>
         </w:tc>
@@ -664,6 +641,7 @@
                 <w:sz w:val="20"/>
                 <w:szCs w:val="20"/>
               </w:rPr>
+              <w:t>pedroffn209@gmail.com</w:t>
             </w:r>
           </w:p>
         </w:tc>
@@ -855,6 +833,7 @@
                 <w:sz w:val="20"/>
                 <w:szCs w:val="20"/>
               </w:rPr>
+              <w:t>vaasgalinari@sga.pucminas.br</w:t>
             </w:r>
           </w:p>
         </w:tc>

</xml_diff>